<commit_message>
envio da atividade Bootstrap para o Ava
</commit_message>
<xml_diff>
--- a/aula6-CSS/Natalí_Alberton_Bootstrap/Lista 008 - LAB 365  Bootstrap - Natalí Alberton Grolli.docx
+++ b/aula6-CSS/Natalí_Alberton_Bootstrap/Lista 008 - LAB 365  Bootstrap - Natalí Alberton Grolli.docx
@@ -318,33 +318,11 @@
               </w:rPr>
               <w:t xml:space="preserve">  </w:t>
             </w:r>
-            <w:proofErr w:type="spellStart"/>
             <w:r>
               <w:rPr>
                 <w:b/>
               </w:rPr>
-              <w:t>Natalí</w:t>
-            </w:r>
-            <w:proofErr w:type="spellEnd"/>
-            <w:r>
-              <w:rPr>
-                <w:b/>
-              </w:rPr>
-              <w:t xml:space="preserve"> </w:t>
-            </w:r>
-            <w:proofErr w:type="spellStart"/>
-            <w:r>
-              <w:rPr>
-                <w:b/>
-              </w:rPr>
-              <w:t>Alberton</w:t>
-            </w:r>
-            <w:proofErr w:type="spellEnd"/>
-            <w:r>
-              <w:rPr>
-                <w:b/>
-              </w:rPr>
-              <w:t xml:space="preserve"> Grolli</w:t>
+              <w:t>Natalí Alberton Grolli</w:t>
             </w:r>
           </w:p>
           <w:p>
@@ -362,16 +340,11 @@
             <w:pPr>
               <w:spacing w:after="0"/>
             </w:pPr>
-            <w:proofErr w:type="spellStart"/>
             <w:r>
               <w:t>Turma:</w:t>
             </w:r>
             <w:r>
-              <w:t>DESN</w:t>
-            </w:r>
-            <w:proofErr w:type="spellEnd"/>
-            <w:r>
-              <w:t xml:space="preserve"> V3</w:t>
+              <w:t>DESN V3</w:t>
             </w:r>
           </w:p>
           <w:p>
@@ -445,7 +418,6 @@
                 <w:b/>
               </w:rPr>
             </w:pPr>
-            <w:proofErr w:type="gramStart"/>
             <w:r>
               <w:rPr>
                 <w:b/>
@@ -456,14 +428,7 @@
               <w:rPr>
                 <w:b/>
               </w:rPr>
-              <w:t xml:space="preserve">  </w:t>
-            </w:r>
-            <w:proofErr w:type="gramEnd"/>
-            <w:r>
-              <w:rPr>
-                <w:b/>
-              </w:rPr>
-              <w:t xml:space="preserve">  ) Sem consulta    </w:t>
+              <w:t xml:space="preserve">    ) Sem consulta    </w:t>
             </w:r>
             <w:r>
               <w:rPr>
@@ -507,7 +472,13 @@
               <w:rPr>
                 <w:b/>
               </w:rPr>
-              <w:t>02</w:t>
+              <w:t>0</w:t>
+            </w:r>
+            <w:r>
+              <w:rPr>
+                <w:b/>
+              </w:rPr>
+              <w:t>8</w:t>
             </w:r>
             <w:r>
               <w:rPr>
@@ -738,39 +709,14 @@
           <w:rFonts w:ascii="Helvetica" w:hAnsi="Helvetica" w:cs="Helvetica"/>
           <w:color w:val="000000"/>
         </w:rPr>
-        <w:t xml:space="preserve"> (Email de Acesso, Senha, </w:t>
+        <w:t xml:space="preserve"> (Email de Acesso, Senha, Check</w:t>
       </w:r>
-      <w:proofErr w:type="spellStart"/>
       <w:r>
         <w:rPr>
           <w:rFonts w:ascii="Helvetica" w:hAnsi="Helvetica" w:cs="Helvetica"/>
           <w:color w:val="000000"/>
         </w:rPr>
-        <w:t>Check</w:t>
-      </w:r>
-      <w:proofErr w:type="spellEnd"/>
-      <w:r>
-        <w:rPr>
-          <w:rFonts w:ascii="Helvetica" w:hAnsi="Helvetica" w:cs="Helvetica"/>
-          <w:color w:val="000000"/>
-        </w:rPr>
-        <w:t xml:space="preserve"> e </w:t>
-      </w:r>
-      <w:proofErr w:type="spellStart"/>
-      <w:r>
-        <w:rPr>
-          <w:rFonts w:ascii="Helvetica" w:hAnsi="Helvetica" w:cs="Helvetica"/>
-          <w:color w:val="000000"/>
-        </w:rPr>
-        <w:t>botao</w:t>
-      </w:r>
-      <w:proofErr w:type="spellEnd"/>
-      <w:r>
-        <w:rPr>
-          <w:rFonts w:ascii="Helvetica" w:hAnsi="Helvetica" w:cs="Helvetica"/>
-          <w:color w:val="000000"/>
-        </w:rPr>
-        <w:t xml:space="preserve"> de Login</w:t>
+        <w:t xml:space="preserve"> e botao de Login</w:t>
       </w:r>
       <w:r>
         <w:rPr>
@@ -940,15 +886,7 @@
         <w:jc w:val="both"/>
       </w:pPr>
       <w:r>
-        <w:t xml:space="preserve">Os </w:t>
-      </w:r>
-      <w:proofErr w:type="spellStart"/>
-      <w:r>
-        <w:t>PRINTs</w:t>
-      </w:r>
-      <w:proofErr w:type="spellEnd"/>
-      <w:r>
-        <w:t xml:space="preserve"> anexados nesse arquivo </w:t>
+        <w:t xml:space="preserve">Os PRINTs anexados nesse arquivo </w:t>
       </w:r>
       <w:r>
         <w:rPr>
@@ -1070,7 +1008,6 @@
       <w:r>
         <w:t xml:space="preserve"> </w:t>
       </w:r>
-      <w:proofErr w:type="spellStart"/>
       <w:r>
         <w:rPr>
           <w:b/>
@@ -1085,7 +1022,6 @@
         </w:rPr>
         <w:t>_Bootstrap</w:t>
       </w:r>
-      <w:proofErr w:type="spellEnd"/>
     </w:p>
     <w:p>
       <w:pPr>
@@ -1161,6 +1097,81 @@
     </w:p>
     <w:p>
       <w:pPr>
+        <w:spacing w:line="240" w:lineRule="auto"/>
+        <w:jc w:val="both"/>
+        <w:rPr>
+          <w:b/>
+          <w:bCs/>
+        </w:rPr>
+      </w:pPr>
+    </w:p>
+    <w:p>
+      <w:pPr>
+        <w:spacing w:line="240" w:lineRule="auto"/>
+        <w:ind w:left="360"/>
+        <w:jc w:val="both"/>
+        <w:rPr>
+          <w:b/>
+          <w:bCs/>
+        </w:rPr>
+      </w:pPr>
+    </w:p>
+    <w:p>
+      <w:pPr>
+        <w:spacing w:line="240" w:lineRule="auto"/>
+        <w:ind w:left="360"/>
+        <w:jc w:val="both"/>
+        <w:rPr>
+          <w:b/>
+          <w:bCs/>
+        </w:rPr>
+      </w:pPr>
+    </w:p>
+    <w:p>
+      <w:pPr>
+        <w:spacing w:line="240" w:lineRule="auto"/>
+        <w:ind w:left="360"/>
+        <w:jc w:val="both"/>
+        <w:rPr>
+          <w:b/>
+          <w:bCs/>
+        </w:rPr>
+      </w:pPr>
+    </w:p>
+    <w:p>
+      <w:pPr>
+        <w:spacing w:line="240" w:lineRule="auto"/>
+        <w:ind w:left="360"/>
+        <w:jc w:val="both"/>
+        <w:rPr>
+          <w:b/>
+          <w:bCs/>
+        </w:rPr>
+      </w:pPr>
+    </w:p>
+    <w:p>
+      <w:pPr>
+        <w:spacing w:line="240" w:lineRule="auto"/>
+        <w:ind w:left="360"/>
+        <w:jc w:val="both"/>
+        <w:rPr>
+          <w:b/>
+          <w:bCs/>
+        </w:rPr>
+      </w:pPr>
+    </w:p>
+    <w:p>
+      <w:pPr>
+        <w:spacing w:line="240" w:lineRule="auto"/>
+        <w:jc w:val="both"/>
+        <w:rPr>
+          <w:b/>
+          <w:bCs/>
+        </w:rPr>
+      </w:pPr>
+    </w:p>
+    <w:p>
+      <w:pPr>
         <w:pStyle w:val="PargrafodaLista"/>
         <w:numPr>
           <w:ilvl w:val="0"/>
@@ -1178,6 +1189,7 @@
           <w:b/>
           <w:bCs/>
         </w:rPr>
+        <w:lastRenderedPageBreak/>
         <w:t xml:space="preserve">Cole </w:t>
       </w:r>
       <w:r>
@@ -1194,9 +1206,7 @@
         <w:ind w:left="360"/>
         <w:jc w:val="both"/>
         <w:rPr>
-          <w:b/>
-          <w:bCs/>
-          <w:color w:val="FF0000"/>
+          <w:noProof/>
         </w:rPr>
       </w:pPr>
       <w:r>
@@ -1207,6 +1217,124 @@
         </w:rPr>
         <w:t>RESP:</w:t>
       </w:r>
+      <w:r>
+        <w:rPr>
+          <w:noProof/>
+        </w:rPr>
+        <w:t xml:space="preserve"> </w:t>
+      </w:r>
+    </w:p>
+    <w:p>
+      <w:pPr>
+        <w:spacing w:line="240" w:lineRule="auto"/>
+        <w:ind w:left="360"/>
+        <w:jc w:val="both"/>
+        <w:rPr>
+          <w:b/>
+          <w:bCs/>
+          <w:color w:val="FF0000"/>
+        </w:rPr>
+      </w:pPr>
+      <w:r>
+        <w:rPr>
+          <w:noProof/>
+        </w:rPr>
+        <w:drawing>
+          <wp:inline distT="0" distB="0" distL="0" distR="0" wp14:anchorId="73BDC5C9" wp14:editId="32C973AA">
+            <wp:extent cx="5972175" cy="2402907"/>
+            <wp:effectExtent l="0" t="0" r="0" b="0"/>
+            <wp:docPr id="7" name="Imagem 7"/>
+            <wp:cNvGraphicFramePr>
+              <a:graphicFrameLocks xmlns:a="http://schemas.openxmlformats.org/drawingml/2006/main" noChangeAspect="1"/>
+            </wp:cNvGraphicFramePr>
+            <a:graphic xmlns:a="http://schemas.openxmlformats.org/drawingml/2006/main">
+              <a:graphicData uri="http://schemas.openxmlformats.org/drawingml/2006/picture">
+                <pic:pic xmlns:pic="http://schemas.openxmlformats.org/drawingml/2006/picture">
+                  <pic:nvPicPr>
+                    <pic:cNvPr id="1" name=""/>
+                    <pic:cNvPicPr/>
+                  </pic:nvPicPr>
+                  <pic:blipFill>
+                    <a:blip r:embed="rId8"/>
+                    <a:stretch>
+                      <a:fillRect/>
+                    </a:stretch>
+                  </pic:blipFill>
+                  <pic:spPr>
+                    <a:xfrm>
+                      <a:off x="0" y="0"/>
+                      <a:ext cx="5978140" cy="2405307"/>
+                    </a:xfrm>
+                    <a:prstGeom prst="rect">
+                      <a:avLst/>
+                    </a:prstGeom>
+                  </pic:spPr>
+                </pic:pic>
+              </a:graphicData>
+            </a:graphic>
+          </wp:inline>
+        </w:drawing>
+      </w:r>
+    </w:p>
+    <w:p>
+      <w:pPr>
+        <w:spacing w:line="240" w:lineRule="auto"/>
+        <w:jc w:val="both"/>
+        <w:rPr>
+          <w:b/>
+          <w:bCs/>
+        </w:rPr>
+      </w:pPr>
+    </w:p>
+    <w:p>
+      <w:pPr>
+        <w:spacing w:line="240" w:lineRule="auto"/>
+        <w:jc w:val="both"/>
+        <w:rPr>
+          <w:b/>
+          <w:bCs/>
+        </w:rPr>
+      </w:pPr>
+    </w:p>
+    <w:p>
+      <w:pPr>
+        <w:spacing w:line="240" w:lineRule="auto"/>
+        <w:jc w:val="both"/>
+        <w:rPr>
+          <w:b/>
+          <w:bCs/>
+        </w:rPr>
+      </w:pPr>
+    </w:p>
+    <w:p>
+      <w:pPr>
+        <w:spacing w:line="240" w:lineRule="auto"/>
+        <w:jc w:val="both"/>
+        <w:rPr>
+          <w:b/>
+          <w:bCs/>
+        </w:rPr>
+      </w:pPr>
+    </w:p>
+    <w:p>
+      <w:pPr>
+        <w:spacing w:line="240" w:lineRule="auto"/>
+        <w:jc w:val="both"/>
+        <w:rPr>
+          <w:b/>
+          <w:bCs/>
+        </w:rPr>
+      </w:pPr>
+    </w:p>
+    <w:p>
+      <w:pPr>
+        <w:spacing w:line="240" w:lineRule="auto"/>
+        <w:jc w:val="both"/>
+        <w:rPr>
+          <w:b/>
+          <w:bCs/>
+        </w:rPr>
+      </w:pPr>
     </w:p>
     <w:p>
       <w:pPr>
@@ -1252,6 +1380,110 @@
     </w:p>
     <w:p>
       <w:pPr>
+        <w:spacing w:line="240" w:lineRule="auto"/>
+        <w:jc w:val="center"/>
+        <w:rPr>
+          <w:b/>
+          <w:bCs/>
+        </w:rPr>
+      </w:pPr>
+      <w:r>
+        <w:rPr>
+          <w:b/>
+          <w:bCs/>
+          <w:noProof/>
+        </w:rPr>
+        <w:drawing>
+          <wp:inline distT="0" distB="0" distL="0" distR="0" wp14:anchorId="3B17E1D8" wp14:editId="1E3FE487">
+            <wp:extent cx="3848637" cy="2695951"/>
+            <wp:effectExtent l="0" t="0" r="0" b="9525"/>
+            <wp:docPr id="5" name="Imagem 5"/>
+            <wp:cNvGraphicFramePr>
+              <a:graphicFrameLocks xmlns:a="http://schemas.openxmlformats.org/drawingml/2006/main" noChangeAspect="1"/>
+            </wp:cNvGraphicFramePr>
+            <a:graphic xmlns:a="http://schemas.openxmlformats.org/drawingml/2006/main">
+              <a:graphicData uri="http://schemas.openxmlformats.org/drawingml/2006/picture">
+                <pic:pic xmlns:pic="http://schemas.openxmlformats.org/drawingml/2006/picture">
+                  <pic:nvPicPr>
+                    <pic:cNvPr id="1" name=""/>
+                    <pic:cNvPicPr/>
+                  </pic:nvPicPr>
+                  <pic:blipFill>
+                    <a:blip r:embed="rId9"/>
+                    <a:stretch>
+                      <a:fillRect/>
+                    </a:stretch>
+                  </pic:blipFill>
+                  <pic:spPr>
+                    <a:xfrm>
+                      <a:off x="0" y="0"/>
+                      <a:ext cx="3848637" cy="2695951"/>
+                    </a:xfrm>
+                    <a:prstGeom prst="rect">
+                      <a:avLst/>
+                    </a:prstGeom>
+                  </pic:spPr>
+                </pic:pic>
+              </a:graphicData>
+            </a:graphic>
+          </wp:inline>
+        </w:drawing>
+      </w:r>
+    </w:p>
+    <w:p>
+      <w:pPr>
+        <w:spacing w:line="240" w:lineRule="auto"/>
+        <w:jc w:val="both"/>
+        <w:rPr>
+          <w:b/>
+          <w:bCs/>
+        </w:rPr>
+      </w:pPr>
+    </w:p>
+    <w:p>
+      <w:pPr>
+        <w:pStyle w:val="PargrafodaLista"/>
+        <w:spacing w:line="240" w:lineRule="auto"/>
+        <w:jc w:val="both"/>
+        <w:rPr>
+          <w:b/>
+          <w:bCs/>
+        </w:rPr>
+      </w:pPr>
+    </w:p>
+    <w:p>
+      <w:pPr>
+        <w:spacing w:line="240" w:lineRule="auto"/>
+        <w:jc w:val="both"/>
+        <w:rPr>
+          <w:b/>
+          <w:bCs/>
+        </w:rPr>
+      </w:pPr>
+    </w:p>
+    <w:p>
+      <w:pPr>
+        <w:spacing w:line="240" w:lineRule="auto"/>
+        <w:jc w:val="both"/>
+        <w:rPr>
+          <w:b/>
+          <w:bCs/>
+        </w:rPr>
+      </w:pPr>
+    </w:p>
+    <w:p>
+      <w:pPr>
+        <w:spacing w:line="240" w:lineRule="auto"/>
+        <w:ind w:left="360"/>
+        <w:jc w:val="both"/>
+        <w:rPr>
+          <w:b/>
+          <w:bCs/>
+        </w:rPr>
+      </w:pPr>
+    </w:p>
+    <w:p>
+      <w:pPr>
         <w:pStyle w:val="PargrafodaLista"/>
         <w:numPr>
           <w:ilvl w:val="0"/>
@@ -1269,6 +1501,7 @@
           <w:b/>
           <w:bCs/>
         </w:rPr>
+        <w:lastRenderedPageBreak/>
         <w:t>Cole o print da tela de Carrossel aqui abaixo:</w:t>
       </w:r>
     </w:p>
@@ -1289,6 +1522,55 @@
           <w:color w:val="FF0000"/>
         </w:rPr>
         <w:t>RESP:</w:t>
+      </w:r>
+      <w:r>
+        <w:rPr>
+          <w:noProof/>
+        </w:rPr>
+        <w:t xml:space="preserve"> </w:t>
+      </w:r>
+      <w:r>
+        <w:rPr>
+          <w:b/>
+          <w:bCs/>
+          <w:noProof/>
+          <w:color w:val="FF0000"/>
+        </w:rPr>
+        <w:drawing>
+          <wp:inline distT="0" distB="0" distL="0" distR="0" wp14:anchorId="7FB373C2" wp14:editId="451A7F25">
+            <wp:extent cx="6065546" cy="3882390"/>
+            <wp:effectExtent l="0" t="0" r="0" b="3810"/>
+            <wp:docPr id="3" name="Imagem 3"/>
+            <wp:cNvGraphicFramePr>
+              <a:graphicFrameLocks xmlns:a="http://schemas.openxmlformats.org/drawingml/2006/main" noChangeAspect="1"/>
+            </wp:cNvGraphicFramePr>
+            <a:graphic xmlns:a="http://schemas.openxmlformats.org/drawingml/2006/main">
+              <a:graphicData uri="http://schemas.openxmlformats.org/drawingml/2006/picture">
+                <pic:pic xmlns:pic="http://schemas.openxmlformats.org/drawingml/2006/picture">
+                  <pic:nvPicPr>
+                    <pic:cNvPr id="1" name=""/>
+                    <pic:cNvPicPr/>
+                  </pic:nvPicPr>
+                  <pic:blipFill>
+                    <a:blip r:embed="rId10"/>
+                    <a:stretch>
+                      <a:fillRect/>
+                    </a:stretch>
+                  </pic:blipFill>
+                  <pic:spPr>
+                    <a:xfrm>
+                      <a:off x="0" y="0"/>
+                      <a:ext cx="6070990" cy="3885875"/>
+                    </a:xfrm>
+                    <a:prstGeom prst="rect">
+                      <a:avLst/>
+                    </a:prstGeom>
+                  </pic:spPr>
+                </pic:pic>
+              </a:graphicData>
+            </a:graphic>
+          </wp:inline>
+        </w:drawing>
       </w:r>
     </w:p>
     <w:sectPr>

</xml_diff>